<commit_message>
Mechanical changes to minutes
</commit_message>
<xml_diff>
--- a/20160511/ttnMeetingMinutes-20160511.docx
+++ b/20160511/ttnMeetingMinutes-20160511.docx
@@ -1,6 +1,6 @@
 
 <file path=word/document.xml><?xml version="1.0" encoding="utf-8"?>
-<w:document xmlns:wpc="http://schemas.microsoft.com/office/word/2010/wordprocessingCanvas" xmlns:mo="http://schemas.microsoft.com/office/mac/office/2008/main" xmlns:mc="http://schemas.openxmlformats.org/markup-compatibility/2006" xmlns:mv="urn:schemas-microsoft-com:mac:vml" xmlns:o="urn:schemas-microsoft-com:office:office" xmlns:r="http://schemas.openxmlformats.org/officeDocument/2006/relationships" xmlns:m="http://schemas.openxmlformats.org/officeDocument/2006/math" xmlns:v="urn:schemas-microsoft-com:vml" xmlns:wp14="http://schemas.microsoft.com/office/word/2010/wordprocessingDrawing" xmlns:wp="http://schemas.openxmlformats.org/drawingml/2006/wordprocessingDrawing" xmlns:w10="urn:schemas-microsoft-com:office:word" xmlns:w="http://schemas.openxmlformats.org/wordprocessingml/2006/main" xmlns:w14="http://schemas.microsoft.com/office/word/2010/wordml" xmlns:w15="http://schemas.microsoft.com/office/word/2012/wordml" xmlns:wpg="http://schemas.microsoft.com/office/word/2010/wordprocessingGroup" xmlns:wpi="http://schemas.microsoft.com/office/word/2010/wordprocessingInk" xmlns:wne="http://schemas.microsoft.com/office/word/2006/wordml" xmlns:wps="http://schemas.microsoft.com/office/word/2010/wordprocessingShape" mc:Ignorable="w14 w15 wp14">
+<w:document xmlns:wpc="http://schemas.microsoft.com/office/word/2010/wordprocessingCanvas" xmlns:cx="http://schemas.microsoft.com/office/drawing/2014/chartex" xmlns:cx1="http://schemas.microsoft.com/office/drawing/2015/9/8/chartex" xmlns:cx2="http://schemas.microsoft.com/office/drawing/2015/10/21/chartex" xmlns:mc="http://schemas.openxmlformats.org/markup-compatibility/2006" xmlns:o="urn:schemas-microsoft-com:office:office" xmlns:r="http://schemas.openxmlformats.org/officeDocument/2006/relationships" xmlns:m="http://schemas.openxmlformats.org/officeDocument/2006/math" xmlns:v="urn:schemas-microsoft-com:vml" xmlns:wp14="http://schemas.microsoft.com/office/word/2010/wordprocessingDrawing" xmlns:wp="http://schemas.openxmlformats.org/drawingml/2006/wordprocessingDrawing" xmlns:w10="urn:schemas-microsoft-com:office:word" xmlns:w="http://schemas.openxmlformats.org/wordprocessingml/2006/main" xmlns:w14="http://schemas.microsoft.com/office/word/2010/wordml" xmlns:w15="http://schemas.microsoft.com/office/word/2012/wordml" xmlns:w16se="http://schemas.microsoft.com/office/word/2015/wordml/symex" xmlns:wpg="http://schemas.microsoft.com/office/word/2010/wordprocessingGroup" xmlns:wpi="http://schemas.microsoft.com/office/word/2010/wordprocessingInk" xmlns:wne="http://schemas.microsoft.com/office/word/2006/wordml" xmlns:wps="http://schemas.microsoft.com/office/word/2010/wordprocessingShape" mc:Ignorable="w14 w15 w16se wp14">
   <w:body>
     <w:p>
       <w:pPr>
@@ -28,23 +28,7 @@
     </w:p>
     <w:p>
       <w:r>
-        <w:t xml:space="preserve">Hosted by </w:t>
-      </w:r>
-      <w:proofErr w:type="spellStart"/>
-      <w:r>
-        <w:t>Anchin</w:t>
-      </w:r>
-      <w:proofErr w:type="spellEnd"/>
-      <w:r>
-        <w:t xml:space="preserve">, Block, &amp; </w:t>
-      </w:r>
-      <w:proofErr w:type="spellStart"/>
-      <w:r>
-        <w:t>Anchin</w:t>
-      </w:r>
-      <w:proofErr w:type="spellEnd"/>
-      <w:r>
-        <w:t>, LLP</w:t>
+        <w:t>Hosted by Anchin, Block, &amp; Anchin, LLP</w:t>
       </w:r>
     </w:p>
     <w:p>
@@ -66,6 +50,18 @@
     </w:p>
     <w:p/>
     <w:p>
+      <w:r>
+        <w:t>Notes taken by: Forrest Filler</w:t>
+      </w:r>
+    </w:p>
+    <w:p/>
+    <w:p>
+      <w:r>
+        <w:t>Convened at 5:30pm; adjourned at 7:15pm.</w:t>
+      </w:r>
+    </w:p>
+    <w:p/>
+    <w:p>
       <w:pPr>
         <w:rPr>
           <w:b/>
@@ -95,6 +91,9 @@
       <w:r>
         <w:t>Terry</w:t>
       </w:r>
+      <w:r>
+        <w:t xml:space="preserve"> Moore</w:t>
+      </w:r>
     </w:p>
     <w:p>
       <w:pPr>
@@ -107,6 +106,14 @@
       <w:r>
         <w:t>Chris</w:t>
       </w:r>
+      <w:r>
+        <w:t xml:space="preserve"> </w:t>
+      </w:r>
+      <w:proofErr w:type="spellStart"/>
+      <w:r>
+        <w:t>Menck</w:t>
+      </w:r>
+      <w:proofErr w:type="spellEnd"/>
     </w:p>
     <w:p>
       <w:pPr>
@@ -119,6 +126,9 @@
       <w:r>
         <w:t>Frank</w:t>
       </w:r>
+      <w:r>
+        <w:t xml:space="preserve"> Rose</w:t>
+      </w:r>
     </w:p>
     <w:p>
       <w:pPr>
@@ -131,6 +141,14 @@
       <w:r>
         <w:t>Tom</w:t>
       </w:r>
+      <w:r>
+        <w:t xml:space="preserve"> </w:t>
+      </w:r>
+      <w:proofErr w:type="spellStart"/>
+      <w:r>
+        <w:t>Lowenhaupt</w:t>
+      </w:r>
+      <w:proofErr w:type="spellEnd"/>
     </w:p>
     <w:p>
       <w:pPr>
@@ -143,6 +161,9 @@
       <w:r>
         <w:t>Chris</w:t>
       </w:r>
+      <w:r>
+        <w:t xml:space="preserve"> Stratton</w:t>
+      </w:r>
     </w:p>
     <w:p>
       <w:pPr>
@@ -155,6 +176,9 @@
       <w:r>
         <w:t>Junior</w:t>
       </w:r>
+      <w:r>
+        <w:t xml:space="preserve"> Hurge</w:t>
+      </w:r>
     </w:p>
     <w:p>
       <w:pPr>
@@ -167,6 +191,14 @@
       <w:r>
         <w:t>Manny</w:t>
       </w:r>
+      <w:r>
+        <w:t xml:space="preserve"> </w:t>
+      </w:r>
+      <w:proofErr w:type="spellStart"/>
+      <w:r>
+        <w:t>Tsarnas</w:t>
+      </w:r>
+      <w:proofErr w:type="spellEnd"/>
     </w:p>
     <w:p>
       <w:pPr>
@@ -178,6 +210,9 @@
       </w:pPr>
       <w:r>
         <w:t>Forrest</w:t>
+      </w:r>
+      <w:r>
+        <w:t xml:space="preserve"> Filler</w:t>
       </w:r>
     </w:p>
     <w:p/>
@@ -434,12 +469,6 @@
         <w:ind w:left="720"/>
       </w:pPr>
     </w:p>
-    <w:p/>
-    <w:p/>
-    <w:p/>
-    <w:p/>
-    <w:p/>
-    <w:p/>
     <w:p>
       <w:pPr>
         <w:rPr>
@@ -462,15 +491,7 @@
         </w:numPr>
       </w:pPr>
       <w:r>
-        <w:t xml:space="preserve">Need to ensure we can engineer a “simple” solution to allow the layperson to get involved with </w:t>
-      </w:r>
-      <w:proofErr w:type="spellStart"/>
-      <w:r>
-        <w:t>IoT</w:t>
-      </w:r>
-      <w:proofErr w:type="spellEnd"/>
-      <w:r>
-        <w:t xml:space="preserve"> and TTN</w:t>
+        <w:t>Need to ensure we can engineer a “simple” solution to allow the layperson to get involved with IoT and TTN</w:t>
       </w:r>
     </w:p>
     <w:p>
@@ -667,15 +688,7 @@
         </w:numPr>
       </w:pPr>
       <w:r>
-        <w:t xml:space="preserve">Set an in-person </w:t>
-      </w:r>
-      <w:proofErr w:type="spellStart"/>
-      <w:r>
-        <w:t>meetup</w:t>
-      </w:r>
-      <w:proofErr w:type="spellEnd"/>
-      <w:r>
-        <w:t xml:space="preserve"> in </w:t>
+        <w:t xml:space="preserve">Set an in-person meetup in </w:t>
       </w:r>
       <w:r>
         <w:t>one month</w:t>
@@ -696,15 +709,7 @@
         <w:t>out invite</w:t>
       </w:r>
       <w:r>
-        <w:t xml:space="preserve">, similar time, may not be Wednesday as it conflicts with another likeminded developer </w:t>
-      </w:r>
-      <w:proofErr w:type="spellStart"/>
-      <w:r>
-        <w:t>meetup</w:t>
-      </w:r>
-      <w:proofErr w:type="spellEnd"/>
-      <w:r>
-        <w:t xml:space="preserve"> (Chris mentioned this)</w:t>
+        <w:t>, similar time, may not be Wednesday as it conflicts with another likeminded developer meetup (Chris mentioned this)</w:t>
       </w:r>
     </w:p>
     <w:p>
@@ -783,30 +788,20 @@
           <w:numId w:val="2"/>
         </w:numPr>
       </w:pPr>
-      <w:proofErr w:type="spellStart"/>
-      <w:r>
-        <w:t>DoIT</w:t>
-      </w:r>
-      <w:proofErr w:type="spellEnd"/>
-      <w:r>
-        <w:t xml:space="preserve"> (Department of IT, NYC)</w:t>
-      </w:r>
-    </w:p>
-    <w:p>
-      <w:pPr>
-        <w:pStyle w:val="ListParagraph"/>
-        <w:numPr>
-          <w:ilvl w:val="1"/>
-          <w:numId w:val="2"/>
-        </w:numPr>
-      </w:pPr>
-      <w:proofErr w:type="spellStart"/>
-      <w:r>
-        <w:t>BetaNYC</w:t>
-      </w:r>
-      <w:proofErr w:type="spellEnd"/>
-      <w:r>
-        <w:t xml:space="preserve"> (</w:t>
+      <w:r>
+        <w:t>DoIT (Department of IT, NYC)</w:t>
+      </w:r>
+    </w:p>
+    <w:p>
+      <w:pPr>
+        <w:pStyle w:val="ListParagraph"/>
+        <w:numPr>
+          <w:ilvl w:val="1"/>
+          <w:numId w:val="2"/>
+        </w:numPr>
+      </w:pPr>
+      <w:r>
+        <w:t>BetaNYC (</w:t>
       </w:r>
       <w:r>
         <w:t>the local brigade of C</w:t>
@@ -855,15 +850,40 @@
       <w:pPr>
         <w:pStyle w:val="ListParagraph"/>
       </w:pPr>
-      <w:bookmarkStart w:id="0" w:name="_GoBack"/>
-      <w:bookmarkEnd w:id="0"/>
-    </w:p>
-    <w:p>
-      <w:pPr>
-        <w:ind w:left="720"/>
-      </w:pPr>
+    </w:p>
+    <w:p>
+      <w:pPr>
+        <w:rPr>
+          <w:b/>
+        </w:rPr>
+      </w:pPr>
+      <w:r>
+        <w:rPr>
+          <w:b/>
+        </w:rPr>
+        <w:t>Next meeting</w:t>
+      </w:r>
+    </w:p>
+    <w:p>
+      <w:pPr>
+        <w:pStyle w:val="ListParagraph"/>
+        <w:numPr>
+          <w:ilvl w:val="0"/>
+          <w:numId w:val="4"/>
+        </w:numPr>
+      </w:pPr>
+      <w:r>
+        <w:t>June 15, location TBA (AI: Terry)</w:t>
+      </w:r>
+      <w:r>
+        <w:rPr>
+          <w:rStyle w:val="FootnoteReference"/>
+        </w:rPr>
+        <w:footnoteReference w:id="1"/>
+      </w:r>
     </w:p>
     <w:sectPr>
+      <w:footerReference w:type="default" r:id="rId8"/>
       <w:pgSz w:w="12240" w:h="15840"/>
       <w:pgMar w:top="1440" w:right="1440" w:bottom="1440" w:left="1440" w:header="720" w:footer="720" w:gutter="0"/>
       <w:cols w:space="720"/>
@@ -873,9 +893,103 @@
 </w:document>
 </file>
 
+<file path=word/endnotes.xml><?xml version="1.0" encoding="utf-8"?>
+<w:endnotes xmlns:wpc="http://schemas.microsoft.com/office/word/2010/wordprocessingCanvas" xmlns:cx="http://schemas.microsoft.com/office/drawing/2014/chartex" xmlns:cx1="http://schemas.microsoft.com/office/drawing/2015/9/8/chartex" xmlns:cx2="http://schemas.microsoft.com/office/drawing/2015/10/21/chartex" xmlns:mc="http://schemas.openxmlformats.org/markup-compatibility/2006" xmlns:o="urn:schemas-microsoft-com:office:office" xmlns:r="http://schemas.openxmlformats.org/officeDocument/2006/relationships" xmlns:m="http://schemas.openxmlformats.org/officeDocument/2006/math" xmlns:v="urn:schemas-microsoft-com:vml" xmlns:wp14="http://schemas.microsoft.com/office/word/2010/wordprocessingDrawing" xmlns:wp="http://schemas.openxmlformats.org/drawingml/2006/wordprocessingDrawing" xmlns:w10="urn:schemas-microsoft-com:office:word" xmlns:w="http://schemas.openxmlformats.org/wordprocessingml/2006/main" xmlns:w14="http://schemas.microsoft.com/office/word/2010/wordml" xmlns:w15="http://schemas.microsoft.com/office/word/2012/wordml" xmlns:w16se="http://schemas.microsoft.com/office/word/2015/wordml/symex" xmlns:wpg="http://schemas.microsoft.com/office/word/2010/wordprocessingGroup" xmlns:wpi="http://schemas.microsoft.com/office/word/2010/wordprocessingInk" xmlns:wne="http://schemas.microsoft.com/office/word/2006/wordml" xmlns:wps="http://schemas.microsoft.com/office/word/2010/wordprocessingShape" mc:Ignorable="w14 w15 w16se wp14">
+  <w:endnote w:type="separator" w:id="-1">
+    <w:p>
+      <w:r>
+        <w:separator/>
+      </w:r>
+    </w:p>
+  </w:endnote>
+  <w:endnote w:type="continuationSeparator" w:id="0">
+    <w:p>
+      <w:r>
+        <w:continuationSeparator/>
+      </w:r>
+    </w:p>
+  </w:endnote>
+</w:endnotes>
+</file>
+
+<file path=word/footer1.xml><?xml version="1.0" encoding="utf-8"?>
+<w:ftr xmlns:wpc="http://schemas.microsoft.com/office/word/2010/wordprocessingCanvas" xmlns:cx="http://schemas.microsoft.com/office/drawing/2014/chartex" xmlns:cx1="http://schemas.microsoft.com/office/drawing/2015/9/8/chartex" xmlns:cx2="http://schemas.microsoft.com/office/drawing/2015/10/21/chartex" xmlns:mc="http://schemas.openxmlformats.org/markup-compatibility/2006" xmlns:o="urn:schemas-microsoft-com:office:office" xmlns:r="http://schemas.openxmlformats.org/officeDocument/2006/relationships" xmlns:m="http://schemas.openxmlformats.org/officeDocument/2006/math" xmlns:v="urn:schemas-microsoft-com:vml" xmlns:wp14="http://schemas.microsoft.com/office/word/2010/wordprocessingDrawing" xmlns:wp="http://schemas.openxmlformats.org/drawingml/2006/wordprocessingDrawing" xmlns:w10="urn:schemas-microsoft-com:office:word" xmlns:w="http://schemas.openxmlformats.org/wordprocessingml/2006/main" xmlns:w14="http://schemas.microsoft.com/office/word/2010/wordml" xmlns:w15="http://schemas.microsoft.com/office/word/2012/wordml" xmlns:w16se="http://schemas.microsoft.com/office/word/2015/wordml/symex" xmlns:wpg="http://schemas.microsoft.com/office/word/2010/wordprocessingGroup" xmlns:wpi="http://schemas.microsoft.com/office/word/2010/wordprocessingInk" xmlns:wne="http://schemas.microsoft.com/office/word/2006/wordml" xmlns:wps="http://schemas.microsoft.com/office/word/2010/wordprocessingShape" mc:Ignorable="w14 w15 w16se wp14">
+  <w:p>
+    <w:pPr>
+      <w:pStyle w:val="Footer"/>
+    </w:pPr>
+    <w:r>
+      <w:tab/>
+      <w:t xml:space="preserve">- </w:t>
+    </w:r>
+    <w:r>
+      <w:fldChar w:fldCharType="begin"/>
+    </w:r>
+    <w:r>
+      <w:instrText xml:space="preserve"> PAGE   \* MERGEFORMAT </w:instrText>
+    </w:r>
+    <w:r>
+      <w:fldChar w:fldCharType="separate"/>
+    </w:r>
+    <w:r>
+      <w:rPr>
+        <w:noProof/>
+      </w:rPr>
+      <w:t>2</w:t>
+    </w:r>
+    <w:r>
+      <w:fldChar w:fldCharType="end"/>
+    </w:r>
+    <w:r>
+      <w:t xml:space="preserve"> -</w:t>
+    </w:r>
+  </w:p>
+</w:ftr>
+</file>
+
+<file path=word/footnotes.xml><?xml version="1.0" encoding="utf-8"?>
+<w:footnotes xmlns:wpc="http://schemas.microsoft.com/office/word/2010/wordprocessingCanvas" xmlns:cx="http://schemas.microsoft.com/office/drawing/2014/chartex" xmlns:cx1="http://schemas.microsoft.com/office/drawing/2015/9/8/chartex" xmlns:cx2="http://schemas.microsoft.com/office/drawing/2015/10/21/chartex" xmlns:mc="http://schemas.openxmlformats.org/markup-compatibility/2006" xmlns:o="urn:schemas-microsoft-com:office:office" xmlns:r="http://schemas.openxmlformats.org/officeDocument/2006/relationships" xmlns:m="http://schemas.openxmlformats.org/officeDocument/2006/math" xmlns:v="urn:schemas-microsoft-com:vml" xmlns:wp14="http://schemas.microsoft.com/office/word/2010/wordprocessingDrawing" xmlns:wp="http://schemas.openxmlformats.org/drawingml/2006/wordprocessingDrawing" xmlns:w10="urn:schemas-microsoft-com:office:word" xmlns:w="http://schemas.openxmlformats.org/wordprocessingml/2006/main" xmlns:w14="http://schemas.microsoft.com/office/word/2010/wordml" xmlns:w15="http://schemas.microsoft.com/office/word/2012/wordml" xmlns:w16se="http://schemas.microsoft.com/office/word/2015/wordml/symex" xmlns:wpg="http://schemas.microsoft.com/office/word/2010/wordprocessingGroup" xmlns:wpi="http://schemas.microsoft.com/office/word/2010/wordprocessingInk" xmlns:wne="http://schemas.microsoft.com/office/word/2006/wordml" xmlns:wps="http://schemas.microsoft.com/office/word/2010/wordprocessingShape" mc:Ignorable="w14 w15 w16se wp14">
+  <w:footnote w:type="separator" w:id="-1">
+    <w:p>
+      <w:r>
+        <w:separator/>
+      </w:r>
+    </w:p>
+  </w:footnote>
+  <w:footnote w:type="continuationSeparator" w:id="0">
+    <w:p>
+      <w:r>
+        <w:continuationSeparator/>
+      </w:r>
+    </w:p>
+  </w:footnote>
+  <w:footnote w:id="1">
+    <w:p>
+      <w:pPr>
+        <w:pStyle w:val="FootnoteText"/>
+      </w:pPr>
+      <w:r>
+        <w:rPr>
+          <w:rStyle w:val="FootnoteReference"/>
+        </w:rPr>
+        <w:footnoteRef/>
+      </w:r>
+      <w:r>
+        <w:t xml:space="preserve"> Subsequently changed to June 14. Location still TBA.</w:t>
+      </w:r>
+      <w:r>
+        <w:t xml:space="preserve">  </w:t>
+      </w:r>
+      <w:bookmarkStart w:id="0" w:name="_GoBack"/>
+      <w:bookmarkEnd w:id="0"/>
+    </w:p>
+  </w:footnote>
+</w:footnotes>
+</file>
+
 <file path=word/numbering.xml><?xml version="1.0" encoding="utf-8"?>
-<w:numbering xmlns:wpc="http://schemas.microsoft.com/office/word/2010/wordprocessingCanvas" xmlns:mo="http://schemas.microsoft.com/office/mac/office/2008/main" xmlns:mc="http://schemas.openxmlformats.org/markup-compatibility/2006" xmlns:mv="urn:schemas-microsoft-com:mac:vml" xmlns:o="urn:schemas-microsoft-com:office:office" xmlns:r="http://schemas.openxmlformats.org/officeDocument/2006/relationships" xmlns:m="http://schemas.openxmlformats.org/officeDocument/2006/math" xmlns:v="urn:schemas-microsoft-com:vml" xmlns:wp14="http://schemas.microsoft.com/office/word/2010/wordprocessingDrawing" xmlns:wp="http://schemas.openxmlformats.org/drawingml/2006/wordprocessingDrawing" xmlns:w10="urn:schemas-microsoft-com:office:word" xmlns:w="http://schemas.openxmlformats.org/wordprocessingml/2006/main" xmlns:w14="http://schemas.microsoft.com/office/word/2010/wordml" xmlns:w15="http://schemas.microsoft.com/office/word/2012/wordml" xmlns:wpg="http://schemas.microsoft.com/office/word/2010/wordprocessingGroup" xmlns:wpi="http://schemas.microsoft.com/office/word/2010/wordprocessingInk" xmlns:wne="http://schemas.microsoft.com/office/word/2006/wordml" xmlns:wps="http://schemas.microsoft.com/office/word/2010/wordprocessingShape" mc:Ignorable="w14 w15 wp14">
-  <w:abstractNum w:abstractNumId="0">
+<w:numbering xmlns:wpc="http://schemas.microsoft.com/office/word/2010/wordprocessingCanvas" xmlns:cx="http://schemas.microsoft.com/office/drawing/2014/chartex" xmlns:cx1="http://schemas.microsoft.com/office/drawing/2015/9/8/chartex" xmlns:cx2="http://schemas.microsoft.com/office/drawing/2015/10/21/chartex" xmlns:mc="http://schemas.openxmlformats.org/markup-compatibility/2006" xmlns:o="urn:schemas-microsoft-com:office:office" xmlns:r="http://schemas.openxmlformats.org/officeDocument/2006/relationships" xmlns:m="http://schemas.openxmlformats.org/officeDocument/2006/math" xmlns:v="urn:schemas-microsoft-com:vml" xmlns:wp14="http://schemas.microsoft.com/office/word/2010/wordprocessingDrawing" xmlns:wp="http://schemas.openxmlformats.org/drawingml/2006/wordprocessingDrawing" xmlns:w10="urn:schemas-microsoft-com:office:word" xmlns:w="http://schemas.openxmlformats.org/wordprocessingml/2006/main" xmlns:w14="http://schemas.microsoft.com/office/word/2010/wordml" xmlns:w15="http://schemas.microsoft.com/office/word/2012/wordml" xmlns:w16se="http://schemas.microsoft.com/office/word/2015/wordml/symex" xmlns:wpg="http://schemas.microsoft.com/office/word/2010/wordprocessingGroup" xmlns:wpi="http://schemas.microsoft.com/office/word/2010/wordprocessingInk" xmlns:wne="http://schemas.microsoft.com/office/word/2006/wordml" xmlns:wps="http://schemas.microsoft.com/office/word/2010/wordprocessingShape" mc:Ignorable="w14 w15 w16se wp14">
+  <w:abstractNum w:abstractNumId="0" w15:restartNumberingAfterBreak="0">
     <w:nsid w:val="183268D7"/>
     <w:multiLevelType w:val="hybridMultilevel"/>
     <w:tmpl w:val="12DA775C"/>
@@ -964,7 +1078,7 @@
       </w:pPr>
     </w:lvl>
   </w:abstractNum>
-  <w:abstractNum w:abstractNumId="1">
+  <w:abstractNum w:abstractNumId="1" w15:restartNumberingAfterBreak="0">
     <w:nsid w:val="185D6C46"/>
     <w:multiLevelType w:val="hybridMultilevel"/>
     <w:tmpl w:val="EF981BA4"/>
@@ -1053,7 +1167,93 @@
       </w:pPr>
     </w:lvl>
   </w:abstractNum>
-  <w:abstractNum w:abstractNumId="2">
+  <w:abstractNum w:abstractNumId="2" w15:restartNumberingAfterBreak="0">
+    <w:nsid w:val="26357198"/>
+    <w:multiLevelType w:val="hybridMultilevel"/>
+    <w:tmpl w:val="4ADA0012"/>
+    <w:lvl w:ilvl="0" w:tplc="0409000F">
+      <w:start w:val="1"/>
+      <w:numFmt w:val="decimal"/>
+      <w:lvlText w:val="%1."/>
+      <w:lvlJc w:val="left"/>
+      <w:pPr>
+        <w:ind w:left="720" w:hanging="360"/>
+      </w:pPr>
+    </w:lvl>
+    <w:lvl w:ilvl="1" w:tplc="04090019" w:tentative="1">
+      <w:start w:val="1"/>
+      <w:numFmt w:val="lowerLetter"/>
+      <w:lvlText w:val="%2."/>
+      <w:lvlJc w:val="left"/>
+      <w:pPr>
+        <w:ind w:left="1440" w:hanging="360"/>
+      </w:pPr>
+    </w:lvl>
+    <w:lvl w:ilvl="2" w:tplc="0409001B" w:tentative="1">
+      <w:start w:val="1"/>
+      <w:numFmt w:val="lowerRoman"/>
+      <w:lvlText w:val="%3."/>
+      <w:lvlJc w:val="right"/>
+      <w:pPr>
+        <w:ind w:left="2160" w:hanging="180"/>
+      </w:pPr>
+    </w:lvl>
+    <w:lvl w:ilvl="3" w:tplc="0409000F" w:tentative="1">
+      <w:start w:val="1"/>
+      <w:numFmt w:val="decimal"/>
+      <w:lvlText w:val="%4."/>
+      <w:lvlJc w:val="left"/>
+      <w:pPr>
+        <w:ind w:left="2880" w:hanging="360"/>
+      </w:pPr>
+    </w:lvl>
+    <w:lvl w:ilvl="4" w:tplc="04090019" w:tentative="1">
+      <w:start w:val="1"/>
+      <w:numFmt w:val="lowerLetter"/>
+      <w:lvlText w:val="%5."/>
+      <w:lvlJc w:val="left"/>
+      <w:pPr>
+        <w:ind w:left="3600" w:hanging="360"/>
+      </w:pPr>
+    </w:lvl>
+    <w:lvl w:ilvl="5" w:tplc="0409001B" w:tentative="1">
+      <w:start w:val="1"/>
+      <w:numFmt w:val="lowerRoman"/>
+      <w:lvlText w:val="%6."/>
+      <w:lvlJc w:val="right"/>
+      <w:pPr>
+        <w:ind w:left="4320" w:hanging="180"/>
+      </w:pPr>
+    </w:lvl>
+    <w:lvl w:ilvl="6" w:tplc="0409000F" w:tentative="1">
+      <w:start w:val="1"/>
+      <w:numFmt w:val="decimal"/>
+      <w:lvlText w:val="%7."/>
+      <w:lvlJc w:val="left"/>
+      <w:pPr>
+        <w:ind w:left="5040" w:hanging="360"/>
+      </w:pPr>
+    </w:lvl>
+    <w:lvl w:ilvl="7" w:tplc="04090019" w:tentative="1">
+      <w:start w:val="1"/>
+      <w:numFmt w:val="lowerLetter"/>
+      <w:lvlText w:val="%8."/>
+      <w:lvlJc w:val="left"/>
+      <w:pPr>
+        <w:ind w:left="5760" w:hanging="360"/>
+      </w:pPr>
+    </w:lvl>
+    <w:lvl w:ilvl="8" w:tplc="0409001B" w:tentative="1">
+      <w:start w:val="1"/>
+      <w:numFmt w:val="lowerRoman"/>
+      <w:lvlText w:val="%9."/>
+      <w:lvlJc w:val="right"/>
+      <w:pPr>
+        <w:ind w:left="6480" w:hanging="180"/>
+      </w:pPr>
+    </w:lvl>
+  </w:abstractNum>
+  <w:abstractNum w:abstractNumId="3" w15:restartNumberingAfterBreak="0">
     <w:nsid w:val="5D096EFF"/>
     <w:multiLevelType w:val="hybridMultilevel"/>
     <w:tmpl w:val="D562D134"/>
@@ -1173,13 +1373,16 @@
     <w:abstractNumId w:val="1"/>
   </w:num>
   <w:num w:numId="3">
+    <w:abstractNumId w:val="3"/>
+  </w:num>
+  <w:num w:numId="4">
     <w:abstractNumId w:val="2"/>
   </w:num>
 </w:numbering>
 </file>
 
 <file path=word/styles.xml><?xml version="1.0" encoding="utf-8"?>
-<w:styles xmlns:mc="http://schemas.openxmlformats.org/markup-compatibility/2006" xmlns:r="http://schemas.openxmlformats.org/officeDocument/2006/relationships" xmlns:w="http://schemas.openxmlformats.org/wordprocessingml/2006/main" xmlns:w14="http://schemas.microsoft.com/office/word/2010/wordml" xmlns:w15="http://schemas.microsoft.com/office/word/2012/wordml" mc:Ignorable="w14 w15">
+<w:styles xmlns:mc="http://schemas.openxmlformats.org/markup-compatibility/2006" xmlns:r="http://schemas.openxmlformats.org/officeDocument/2006/relationships" xmlns:w="http://schemas.openxmlformats.org/wordprocessingml/2006/main" xmlns:w14="http://schemas.microsoft.com/office/word/2010/wordml" xmlns:w15="http://schemas.microsoft.com/office/word/2012/wordml" xmlns:w16se="http://schemas.microsoft.com/office/word/2015/wordml/symex" mc:Ignorable="w14 w15 w16se">
   <w:docDefaults>
     <w:rPrDefault>
       <w:rPr>
@@ -1191,7 +1394,7 @@
     </w:rPrDefault>
     <w:pPrDefault/>
   </w:docDefaults>
-  <w:latentStyles w:defLockedState="0" w:defUIPriority="99" w:defSemiHidden="0" w:defUnhideWhenUsed="0" w:defQFormat="0" w:count="380">
+  <w:latentStyles w:defLockedState="0" w:defUIPriority="99" w:defSemiHidden="0" w:defUnhideWhenUsed="0" w:defQFormat="0" w:count="372">
     <w:lsdException w:name="Normal" w:uiPriority="0" w:qFormat="1"/>
     <w:lsdException w:name="heading 1" w:uiPriority="9" w:qFormat="1"/>
     <w:lsdException w:name="heading 2" w:semiHidden="1" w:uiPriority="9" w:unhideWhenUsed="1" w:qFormat="1"/>
@@ -1348,15 +1551,6 @@
     <w:lsdException w:name="Balloon Text" w:semiHidden="1" w:unhideWhenUsed="1"/>
     <w:lsdException w:name="Table Grid" w:uiPriority="39"/>
     <w:lsdException w:name="Table Theme" w:semiHidden="1" w:unhideWhenUsed="1"/>
-    <w:lsdException w:name="Note Level 1" w:semiHidden="1" w:unhideWhenUsed="1"/>
-    <w:lsdException w:name="Note Level 2" w:semiHidden="1" w:unhideWhenUsed="1"/>
-    <w:lsdException w:name="Note Level 3" w:semiHidden="1" w:unhideWhenUsed="1"/>
-    <w:lsdException w:name="Note Level 4" w:semiHidden="1" w:unhideWhenUsed="1"/>
-    <w:lsdException w:name="Note Level 5" w:semiHidden="1" w:unhideWhenUsed="1"/>
-    <w:lsdException w:name="Note Level 6" w:semiHidden="1" w:unhideWhenUsed="1"/>
-    <w:lsdException w:name="Note Level 7" w:semiHidden="1" w:unhideWhenUsed="1"/>
-    <w:lsdException w:name="Note Level 8" w:semiHidden="1" w:unhideWhenUsed="1"/>
-    <w:lsdException w:name="Note Level 9" w:semiHidden="1" w:unhideWhenUsed="1"/>
     <w:lsdException w:name="Placeholder Text" w:semiHidden="1"/>
     <w:lsdException w:name="No Spacing" w:uiPriority="1" w:qFormat="1"/>
     <w:lsdException w:name="Light Shading" w:uiPriority="60"/>
@@ -1580,6 +1774,7 @@
   <w:style w:type="character" w:default="1" w:styleId="DefaultParagraphFont">
     <w:name w:val="Default Paragraph Font"/>
     <w:uiPriority w:val="1"/>
+    <w:semiHidden/>
     <w:unhideWhenUsed/>
   </w:style>
   <w:style w:type="table" w:default="1" w:styleId="TableNormal">
@@ -1636,6 +1831,84 @@
       <w:color w:val="954F72" w:themeColor="followedHyperlink"/>
       <w:u w:val="single"/>
     </w:rPr>
+  </w:style>
+  <w:style w:type="paragraph" w:styleId="FootnoteText">
+    <w:name w:val="footnote text"/>
+    <w:basedOn w:val="Normal"/>
+    <w:link w:val="FootnoteTextChar"/>
+    <w:uiPriority w:val="99"/>
+    <w:semiHidden/>
+    <w:unhideWhenUsed/>
+    <w:rsid w:val="00652D60"/>
+    <w:rPr>
+      <w:sz w:val="20"/>
+      <w:szCs w:val="20"/>
+    </w:rPr>
+  </w:style>
+  <w:style w:type="character" w:customStyle="1" w:styleId="FootnoteTextChar">
+    <w:name w:val="Footnote Text Char"/>
+    <w:basedOn w:val="DefaultParagraphFont"/>
+    <w:link w:val="FootnoteText"/>
+    <w:uiPriority w:val="99"/>
+    <w:semiHidden/>
+    <w:rsid w:val="00652D60"/>
+    <w:rPr>
+      <w:sz w:val="20"/>
+      <w:szCs w:val="20"/>
+    </w:rPr>
+  </w:style>
+  <w:style w:type="character" w:styleId="FootnoteReference">
+    <w:name w:val="footnote reference"/>
+    <w:basedOn w:val="DefaultParagraphFont"/>
+    <w:uiPriority w:val="99"/>
+    <w:semiHidden/>
+    <w:unhideWhenUsed/>
+    <w:rsid w:val="00652D60"/>
+    <w:rPr>
+      <w:vertAlign w:val="superscript"/>
+    </w:rPr>
+  </w:style>
+  <w:style w:type="paragraph" w:styleId="Header">
+    <w:name w:val="header"/>
+    <w:basedOn w:val="Normal"/>
+    <w:link w:val="HeaderChar"/>
+    <w:uiPriority w:val="99"/>
+    <w:unhideWhenUsed/>
+    <w:rsid w:val="00A623CE"/>
+    <w:pPr>
+      <w:tabs>
+        <w:tab w:val="center" w:pos="4680"/>
+        <w:tab w:val="right" w:pos="9360"/>
+      </w:tabs>
+    </w:pPr>
+  </w:style>
+  <w:style w:type="character" w:customStyle="1" w:styleId="HeaderChar">
+    <w:name w:val="Header Char"/>
+    <w:basedOn w:val="DefaultParagraphFont"/>
+    <w:link w:val="Header"/>
+    <w:uiPriority w:val="99"/>
+    <w:rsid w:val="00A623CE"/>
+  </w:style>
+  <w:style w:type="paragraph" w:styleId="Footer">
+    <w:name w:val="footer"/>
+    <w:basedOn w:val="Normal"/>
+    <w:link w:val="FooterChar"/>
+    <w:uiPriority w:val="99"/>
+    <w:unhideWhenUsed/>
+    <w:rsid w:val="00A623CE"/>
+    <w:pPr>
+      <w:tabs>
+        <w:tab w:val="center" w:pos="4680"/>
+        <w:tab w:val="right" w:pos="9360"/>
+      </w:tabs>
+    </w:pPr>
+  </w:style>
+  <w:style w:type="character" w:customStyle="1" w:styleId="FooterChar">
+    <w:name w:val="Footer Char"/>
+    <w:basedOn w:val="DefaultParagraphFont"/>
+    <w:link w:val="Footer"/>
+    <w:uiPriority w:val="99"/>
+    <w:rsid w:val="00A623CE"/>
   </w:style>
 </w:styles>
 </file>
@@ -1899,4 +2172,16 @@
     </a:ext>
   </a:extLst>
 </a:theme>
+</file>
+
+<file path=customXml/item1.xml><?xml version="1.0" encoding="utf-8"?>
+<b:Sources xmlns:b="http://schemas.openxmlformats.org/officeDocument/2006/bibliography" xmlns="http://schemas.openxmlformats.org/officeDocument/2006/bibliography" SelectedStyle="\APASixthEditionOfficeOnline.xsl" StyleName="APA" Version="6"/>
+</file>
+
+<file path=customXml/itemProps1.xml><?xml version="1.0" encoding="utf-8"?>
+<ds:datastoreItem xmlns:ds="http://schemas.openxmlformats.org/officeDocument/2006/customXml" ds:itemID="{43614106-ACA5-4608-BAD4-B6C688F43B13}">
+  <ds:schemaRefs>
+    <ds:schemaRef ds:uri="http://schemas.openxmlformats.org/officeDocument/2006/bibliography"/>
+  </ds:schemaRefs>
+</ds:datastoreItem>
 </file>
</xml_diff>